<commit_message>
added additionla files for pytest
</commit_message>
<xml_diff>
--- a/Appium Automation Guide for Windows App.docx
+++ b/Appium Automation Guide for Windows App.docx
@@ -253,6 +253,72 @@
         </w:rPr>
         <w:t>Appium-Server-GUI-windows-1.22.3-4.exe</w:t>
       </w:r>
+    </w:p>
+    <w:p>
+      <w:pPr>
+        <w:rPr>
+          <w:rFonts w:ascii="Segoe UI" w:hAnsi="Segoe UI" w:cs="Segoe UI"/>
+          <w:color w:val="ECECEC"/>
+          <w:shd w:val="clear" w:color="auto" w:fill="212121"/>
+        </w:rPr>
+      </w:pPr>
+      <w:r>
+        <w:rPr>
+          <w:rFonts w:ascii="Segoe UI" w:hAnsi="Segoe UI" w:cs="Segoe UI"/>
+          <w:color w:val="ECECEC"/>
+          <w:shd w:val="clear" w:color="auto" w:fill="212121"/>
+        </w:rPr>
+        <w:t xml:space="preserve">If </w:t>
+      </w:r>
+      <w:proofErr w:type="spellStart"/>
+      <w:r>
+        <w:rPr>
+          <w:rFonts w:ascii="Segoe UI" w:hAnsi="Segoe UI" w:cs="Segoe UI"/>
+          <w:color w:val="ECECEC"/>
+          <w:shd w:val="clear" w:color="auto" w:fill="212121"/>
+        </w:rPr>
+        <w:t>Appium</w:t>
+      </w:r>
+      <w:proofErr w:type="spellEnd"/>
+      <w:r>
+        <w:rPr>
+          <w:rFonts w:ascii="Segoe UI" w:hAnsi="Segoe UI" w:cs="Segoe UI"/>
+          <w:color w:val="ECECEC"/>
+          <w:shd w:val="clear" w:color="auto" w:fill="212121"/>
+        </w:rPr>
+        <w:t xml:space="preserve"> is not listed, you need to install it globally using:</w:t>
+      </w:r>
+    </w:p>
+    <w:p>
+      <w:pPr>
+        <w:rPr>
+          <w:lang w:val="en-US"/>
+        </w:rPr>
+      </w:pPr>
+      <w:proofErr w:type="spellStart"/>
+      <w:r>
+        <w:rPr>
+          <w:rFonts w:ascii="Courier New" w:hAnsi="Courier New" w:cs="Courier New"/>
+          <w:color w:val="FFFFFF"/>
+          <w:sz w:val="21"/>
+          <w:szCs w:val="21"/>
+          <w:shd w:val="clear" w:color="auto" w:fill="0D0D0D"/>
+        </w:rPr>
+        <w:t>npm</w:t>
+      </w:r>
+      <w:proofErr w:type="spellEnd"/>
+      <w:r>
+        <w:rPr>
+          <w:rFonts w:ascii="Courier New" w:hAnsi="Courier New" w:cs="Courier New"/>
+          <w:color w:val="FFFFFF"/>
+          <w:sz w:val="21"/>
+          <w:szCs w:val="21"/>
+          <w:shd w:val="clear" w:color="auto" w:fill="0D0D0D"/>
+        </w:rPr>
+        <w:t xml:space="preserve"> install -g appium</w:t>
+      </w:r>
+      <w:bookmarkStart w:id="0" w:name="_GoBack"/>
+      <w:bookmarkEnd w:id="0"/>
     </w:p>
     <w:p>
       <w:pPr>
@@ -403,8 +469,6 @@
           <w:t>: Windows Application Driver</w:t>
         </w:r>
       </w:hyperlink>
-      <w:bookmarkStart w:id="0" w:name="_GoBack"/>
-      <w:bookmarkEnd w:id="0"/>
     </w:p>
     <w:p>
       <w:pPr>

</xml_diff>